<commit_message>
part-way through the discussion section
</commit_message>
<xml_diff>
--- a/doc/final_project_report.docx
+++ b/doc/final_project_report.docx
@@ -97,190 +97,335 @@
     <w:p>
       <w:pPr>
         <w:rPr>
-          <w:sz w:val="28"/>
-          <w:szCs w:val="28"/>
-          <w:u w:val="single"/>
-        </w:rPr>
-      </w:pPr>
-      <w:r>
-        <w:rPr>
-          <w:sz w:val="28"/>
-          <w:szCs w:val="28"/>
-          <w:u w:val="single"/>
-        </w:rPr>
-        <w:t>Introduction:</w:t>
-      </w:r>
-    </w:p>
-    <w:p>
-      <w:pPr>
-        <w:rPr>
           <w:b/>
           <w:sz w:val="28"/>
           <w:szCs w:val="28"/>
           <w:u w:val="single"/>
         </w:rPr>
       </w:pPr>
-    </w:p>
-    <w:p>
-      <w:pPr>
-        <w:ind w:firstLine="720"/>
-      </w:pPr>
-      <w:r>
-        <w:rPr>
-          <w:rFonts w:cs="Helvetica Neue"/>
-        </w:rPr>
-        <w:t>At the basis of marine food webs are</w:t>
-      </w:r>
-      <w:r>
-        <w:rPr>
-          <w:rFonts w:cs="Helvetica Neue"/>
-        </w:rPr>
-        <w:t xml:space="preserve"> </w:t>
-      </w:r>
-      <w:r>
-        <w:rPr>
-          <w:rFonts w:cs="Helvetica Neue"/>
-        </w:rPr>
-        <w:t xml:space="preserve">the </w:t>
-      </w:r>
-      <w:r>
-        <w:rPr>
-          <w:rFonts w:cs="Helvetica Neue"/>
-        </w:rPr>
-        <w:t>s</w:t>
-      </w:r>
-      <w:r>
-        <w:rPr>
-          <w:rFonts w:cs="Helvetica Neue"/>
-        </w:rPr>
-        <w:t>mall photosynthesizing organisms</w:t>
-      </w:r>
-      <w:r>
-        <w:rPr>
-          <w:rFonts w:cs="Helvetica Neue"/>
-        </w:rPr>
-        <w:t xml:space="preserve"> called Phytoplankton (Beamish &amp; McFarlane, 2014). These microscopic organisms float with the ocean currents, and provide food for zooplankton and other upper trophic level organisms to support marine ecosystems (Beamish &amp; McFarlane, 2014). In the Strait of Georgia, </w:t>
-      </w:r>
-      <w:proofErr w:type="gramStart"/>
-      <w:r>
-        <w:rPr>
-          <w:rFonts w:cs="Helvetica Neue"/>
-        </w:rPr>
-        <w:t>phytoplankton typically have</w:t>
-      </w:r>
-      <w:proofErr w:type="gramEnd"/>
-      <w:r>
-        <w:rPr>
-          <w:rFonts w:cs="Helvetica Neue"/>
-        </w:rPr>
-        <w:t xml:space="preserve"> a large bloom at the beginning to middle of spring when the water begins to stratify and the amount of sunlight exposure increases (Beamish &amp; McFarlane, 2014). Similarly just after this bloom of phytoplankton, the Strait undergoes a zooplankton bloom (Beamish &amp; McFarlane, 2014). The timing of this spring bloom is paramount to many marine organisms in higher trophic levels, including juvenile Pacific Salmon (Beamish &amp; McFarlane, 2014). Recently there have been changes in the timing of spring phytoplankton and zooplankton blooms in the Strait, which scientists attribute to climate change. Ultimately this has complicated the migration of Salmon out of the Strait, as well as their early development (</w:t>
-      </w:r>
-      <w:proofErr w:type="spellStart"/>
-      <w:r>
-        <w:rPr>
-          <w:rFonts w:cs="Helvetica Neue"/>
-        </w:rPr>
-        <w:t>Johannessen</w:t>
-      </w:r>
-      <w:proofErr w:type="spellEnd"/>
-      <w:r>
-        <w:rPr>
-          <w:rFonts w:cs="Helvetica Neue"/>
-        </w:rPr>
-        <w:t xml:space="preserve"> &amp; McCarter, 2010; Allen &amp; Wolfe, 2013). In addition, researchers have recently proposed that the lack of primary productivity in narrow and turbulent migration passages out of the Strait puts further stress on</w:t>
-      </w:r>
-      <w:r>
-        <w:rPr>
-          <w:rFonts w:cs="Helvetica Neue"/>
-        </w:rPr>
-        <w:t xml:space="preserve"> these</w:t>
-      </w:r>
-      <w:r>
-        <w:rPr>
-          <w:rFonts w:cs="Helvetica Neue"/>
-        </w:rPr>
-        <w:t xml:space="preserve"> young </w:t>
-      </w:r>
-      <w:r>
-        <w:rPr>
-          <w:rFonts w:cs="Helvetica Neue"/>
-        </w:rPr>
-        <w:t xml:space="preserve">migrating </w:t>
-      </w:r>
-      <w:r>
-        <w:rPr>
-          <w:rFonts w:cs="Helvetica Neue"/>
-        </w:rPr>
-        <w:t xml:space="preserve">Salmon, as they encounter a lack of food. This combination of the annual bloom variance in the narrow migration passages is a particularly new and mysterious area of research, which is still underexplored. </w:t>
-      </w:r>
-      <w:r>
-        <w:rPr>
-          <w:rFonts w:cs="Helvetica Neue"/>
-        </w:rPr>
-        <w:t xml:space="preserve">For my Keystone </w:t>
-      </w:r>
-      <w:r>
-        <w:rPr>
-          <w:rFonts w:cs="Helvetica Neue"/>
-        </w:rPr>
-        <w:t>I want to explore the feasibility of predicting the timing and strength of plankton blooms in the Disc</w:t>
-      </w:r>
-      <w:r>
-        <w:rPr>
-          <w:rFonts w:cs="Helvetica Neue"/>
-        </w:rPr>
-        <w:t xml:space="preserve">overy passage using a common oceanic productivity model known as </w:t>
-      </w:r>
-      <w:r>
-        <w:rPr>
-          <w:rFonts w:cs="Helvetica Neue"/>
-        </w:rPr>
-        <w:t>NPZ (Nutrient, Phytopl</w:t>
-      </w:r>
-      <w:r>
-        <w:rPr>
-          <w:rFonts w:cs="Helvetica Neue"/>
-        </w:rPr>
-        <w:t xml:space="preserve">ankton, and Zooplankton) model (Franks, 2002). Creating an NPZ model and analyzing the output is outside the scope for this 3-week project. </w:t>
-      </w:r>
-      <w:r>
-        <w:t xml:space="preserve">However, a complex and accurate NPZ model includes variables and parameters that account for the biotic factors as well as abiotic factors (Franks, 2002). Many of the biotic factors and relationships are addressable through the literature, however the abiotic factors in this region are somewhat understudied. Thus the primary motivation for this project originates from a necessity to understand the abiotic affects on plankton in the Discovery Passage. </w:t>
-      </w:r>
-      <w:r>
-        <w:t xml:space="preserve">Since </w:t>
-      </w:r>
-      <w:r>
-        <w:t xml:space="preserve">plankton growth is heavily affected by both vertical water turnover and temperature, </w:t>
-      </w:r>
-      <w:r>
-        <w:t>we examine</w:t>
-      </w:r>
-      <w:r>
-        <w:t xml:space="preserve"> the multivariate relationship between sea surface temperature, wind driven vertical turnover and Zooplankton abundance in the narrow Discovery Passage. </w:t>
-      </w:r>
-      <w:r>
-        <w:t xml:space="preserve">Unfortunately, vertical turnover is extremely </w:t>
-      </w:r>
-      <w:r>
-        <w:lastRenderedPageBreak/>
-        <w:t xml:space="preserve">difficult to measure, even wind driven vertical turnover, therefore we use significant wave height as a proxy for wind driven vertical turnover. </w:t>
-      </w:r>
-    </w:p>
-    <w:p>
-      <w:pPr>
-        <w:ind w:firstLine="720"/>
-      </w:pPr>
-    </w:p>
-    <w:p>
-      <w:pPr>
-        <w:rPr>
+      <w:r>
+        <w:rPr>
+          <w:b/>
           <w:sz w:val="28"/>
           <w:szCs w:val="28"/>
           <w:u w:val="single"/>
         </w:rPr>
-      </w:pPr>
-      <w:r>
-        <w:rPr>
+        <w:t>Abstract:</w:t>
+      </w:r>
+    </w:p>
+    <w:p/>
+    <w:p>
+      <w:r>
+        <w:tab/>
+      </w:r>
+      <w:r>
+        <w:t>Plankton forms</w:t>
+      </w:r>
+      <w:r>
+        <w:t xml:space="preserve"> the basis of marine food webs globally (</w:t>
+      </w:r>
+      <w:r>
+        <w:rPr>
+          <w:rFonts w:cs="Helvetica Neue"/>
+        </w:rPr>
+        <w:t>Beamish &amp; McFarlane, 2014)</w:t>
+      </w:r>
+      <w:r>
+        <w:rPr>
+          <w:rFonts w:cs="Helvetica Neue"/>
+        </w:rPr>
+        <w:t xml:space="preserve">. In the Strait of Georgia, spring </w:t>
+      </w:r>
+      <w:r>
+        <w:rPr>
+          <w:rFonts w:cs="Helvetica Neue"/>
+        </w:rPr>
+        <w:t xml:space="preserve">plankton </w:t>
+      </w:r>
+      <w:r>
+        <w:rPr>
+          <w:rFonts w:cs="Helvetica Neue"/>
+        </w:rPr>
+        <w:t xml:space="preserve">bloom timing and abundance is paramount to the success of </w:t>
+      </w:r>
+      <w:r>
+        <w:rPr>
+          <w:rFonts w:cs="Helvetica Neue"/>
+        </w:rPr>
+        <w:t xml:space="preserve">many </w:t>
+      </w:r>
+      <w:r>
+        <w:rPr>
+          <w:rFonts w:cs="Helvetica Neue"/>
+        </w:rPr>
+        <w:t xml:space="preserve">upper trophic level populations, especially pacific salmon. </w:t>
+      </w:r>
+      <w:r>
+        <w:rPr>
+          <w:rFonts w:cs="Helvetica Neue"/>
+        </w:rPr>
+        <w:t xml:space="preserve">Here we explore the spring zooplankton bloom in the Discovery passage, a complex salmon migration route, to determine the affects of sea surface temperature and significant wave height on bloom success. </w:t>
+      </w:r>
+      <w:r>
+        <w:rPr>
+          <w:rFonts w:cs="Helvetica Neue"/>
+        </w:rPr>
+        <w:t>However, we found zooplankton abundance is generally not well correlated to either sea surface temperature or significant wave height in the narrow discovery passage.</w:t>
+      </w:r>
+    </w:p>
+    <w:p/>
+    <w:p>
+      <w:pPr>
+        <w:rPr>
+          <w:b/>
+          <w:sz w:val="28"/>
+          <w:szCs w:val="28"/>
+          <w:u w:val="single"/>
+        </w:rPr>
+      </w:pPr>
+    </w:p>
+    <w:p>
+      <w:pPr>
+        <w:rPr>
+          <w:b/>
+          <w:sz w:val="28"/>
+          <w:szCs w:val="28"/>
+          <w:u w:val="single"/>
+        </w:rPr>
+      </w:pPr>
+      <w:r>
+        <w:rPr>
+          <w:b/>
+          <w:sz w:val="28"/>
+          <w:szCs w:val="28"/>
+          <w:u w:val="single"/>
+        </w:rPr>
+        <w:t>Introduction:</w:t>
+      </w:r>
+    </w:p>
+    <w:p>
+      <w:pPr>
+        <w:rPr>
+          <w:b/>
+          <w:sz w:val="28"/>
+          <w:szCs w:val="28"/>
+          <w:u w:val="single"/>
+        </w:rPr>
+      </w:pPr>
+    </w:p>
+    <w:p>
+      <w:pPr>
+        <w:ind w:firstLine="720"/>
+      </w:pPr>
+      <w:r>
+        <w:rPr>
+          <w:rFonts w:cs="Helvetica Neue"/>
+        </w:rPr>
+        <w:t xml:space="preserve">At the basis of marine food webs are </w:t>
+      </w:r>
+      <w:r>
+        <w:rPr>
+          <w:rFonts w:cs="Helvetica Neue"/>
+        </w:rPr>
+        <w:t xml:space="preserve">microscopic organisms </w:t>
+      </w:r>
+      <w:r>
+        <w:rPr>
+          <w:rFonts w:cs="Helvetica Neue"/>
+        </w:rPr>
+        <w:t xml:space="preserve">that </w:t>
+      </w:r>
+      <w:r>
+        <w:rPr>
+          <w:rFonts w:cs="Helvetica Neue"/>
+        </w:rPr>
+        <w:t xml:space="preserve">float with the ocean currents, </w:t>
+      </w:r>
+      <w:r>
+        <w:rPr>
+          <w:rFonts w:cs="Helvetica Neue"/>
+        </w:rPr>
+        <w:t>known as plankton. Both zooplankton (those requiring respiration) and phytoplankton (those requiring photosynthesis)</w:t>
+      </w:r>
+      <w:r>
+        <w:rPr>
+          <w:rFonts w:cs="Helvetica Neue"/>
+        </w:rPr>
+        <w:t xml:space="preserve"> provide food for upper trophic level organisms </w:t>
+      </w:r>
+      <w:r>
+        <w:rPr>
+          <w:rFonts w:cs="Helvetica Neue"/>
+        </w:rPr>
+        <w:t>and</w:t>
+      </w:r>
+      <w:r>
+        <w:rPr>
+          <w:rFonts w:cs="Helvetica Neue"/>
+        </w:rPr>
+        <w:t xml:space="preserve"> support marine ecosystems </w:t>
+      </w:r>
+      <w:r>
+        <w:rPr>
+          <w:rFonts w:cs="Helvetica Neue"/>
+        </w:rPr>
+        <w:t xml:space="preserve">globally </w:t>
+      </w:r>
+      <w:r>
+        <w:rPr>
+          <w:rFonts w:cs="Helvetica Neue"/>
+        </w:rPr>
+        <w:t xml:space="preserve">(Beamish &amp; McFarlane, 2014). In the </w:t>
+      </w:r>
+      <w:r>
+        <w:rPr>
+          <w:rFonts w:cs="Helvetica Neue"/>
+        </w:rPr>
+        <w:t xml:space="preserve">Strait of Georgia, </w:t>
+      </w:r>
+      <w:proofErr w:type="gramStart"/>
+      <w:r>
+        <w:rPr>
+          <w:rFonts w:cs="Helvetica Neue"/>
+        </w:rPr>
+        <w:t>phytoplankton</w:t>
+      </w:r>
+      <w:r>
+        <w:rPr>
+          <w:rFonts w:cs="Helvetica Neue"/>
+        </w:rPr>
+        <w:t xml:space="preserve"> typically </w:t>
+      </w:r>
+      <w:r>
+        <w:rPr>
+          <w:rFonts w:cs="Helvetica Neue"/>
+        </w:rPr>
+        <w:t>undergo</w:t>
+      </w:r>
+      <w:proofErr w:type="gramEnd"/>
+      <w:r>
+        <w:rPr>
+          <w:rFonts w:cs="Helvetica Neue"/>
+        </w:rPr>
+        <w:t xml:space="preserve"> </w:t>
+      </w:r>
+      <w:r>
+        <w:rPr>
+          <w:rFonts w:cs="Helvetica Neue"/>
+        </w:rPr>
+        <w:t>a large bloom at the beginning to middle of spring when the water begins to stratify and the amount of sunlight exposure increases (Beamish &amp; McFarlane, 2014). Similarly just after this bloom of phytoplankton, the Strait undergoes a zooplankton bloom (Beamish &amp; McFarlane, 2014). The timing of this spring bloom is paramount to many marine organisms in higher trophic levels, including juvenile Pacific Salmon (Beamish &amp; McFarlane, 2014). Recently there have been changes in the timing of spring phytoplankton and zooplankton blooms in the Strait, which scientists attribute to climate change. Ultimately this has complicated the migration of Salmon out of the Strait, as well as their early development (</w:t>
+      </w:r>
+      <w:proofErr w:type="spellStart"/>
+      <w:r>
+        <w:rPr>
+          <w:rFonts w:cs="Helvetica Neue"/>
+        </w:rPr>
+        <w:t>Johannessen</w:t>
+      </w:r>
+      <w:proofErr w:type="spellEnd"/>
+      <w:r>
+        <w:rPr>
+          <w:rFonts w:cs="Helvetica Neue"/>
+        </w:rPr>
+        <w:t xml:space="preserve"> &amp; McCarter, 2010; Allen &amp; Wolfe, 2013). In addition, researchers have recently proposed that the lack of primary productivity in narrow and turbulent migration passages out of the Strait puts further stress on</w:t>
+      </w:r>
+      <w:r>
+        <w:rPr>
+          <w:rFonts w:cs="Helvetica Neue"/>
+        </w:rPr>
+        <w:t xml:space="preserve"> these</w:t>
+      </w:r>
+      <w:r>
+        <w:rPr>
+          <w:rFonts w:cs="Helvetica Neue"/>
+        </w:rPr>
+        <w:t xml:space="preserve"> young </w:t>
+      </w:r>
+      <w:r>
+        <w:rPr>
+          <w:rFonts w:cs="Helvetica Neue"/>
+        </w:rPr>
+        <w:t xml:space="preserve">migrating </w:t>
+      </w:r>
+      <w:r>
+        <w:rPr>
+          <w:rFonts w:cs="Helvetica Neue"/>
+        </w:rPr>
+        <w:t xml:space="preserve">Salmon, as they encounter a lack of food. This combination of the annual bloom variance in the narrow migration passages is a particularly new and mysterious area of research, which is still underexplored. </w:t>
+      </w:r>
+      <w:r>
+        <w:rPr>
+          <w:rFonts w:cs="Helvetica Neue"/>
+        </w:rPr>
+        <w:t xml:space="preserve">For my Keystone </w:t>
+      </w:r>
+      <w:r>
+        <w:rPr>
+          <w:rFonts w:cs="Helvetica Neue"/>
+        </w:rPr>
+        <w:t xml:space="preserve">I want to explore the feasibility of predicting the </w:t>
+      </w:r>
+      <w:r>
+        <w:rPr>
+          <w:rFonts w:cs="Helvetica Neue"/>
+        </w:rPr>
+        <w:lastRenderedPageBreak/>
+        <w:t>timing and strength of plankton blooms in the Disc</w:t>
+      </w:r>
+      <w:r>
+        <w:rPr>
+          <w:rFonts w:cs="Helvetica Neue"/>
+        </w:rPr>
+        <w:t xml:space="preserve">overy passage using a common oceanic productivity model known as </w:t>
+      </w:r>
+      <w:r>
+        <w:rPr>
+          <w:rFonts w:cs="Helvetica Neue"/>
+        </w:rPr>
+        <w:t>NPZ (Nutrient, Phytopl</w:t>
+      </w:r>
+      <w:r>
+        <w:rPr>
+          <w:rFonts w:cs="Helvetica Neue"/>
+        </w:rPr>
+        <w:t xml:space="preserve">ankton, and Zooplankton) model (Franks, 2002). Creating an NPZ model and analyzing the output is outside the scope for this 3-week project. </w:t>
+      </w:r>
+      <w:r>
+        <w:t xml:space="preserve">However, a complex and accurate NPZ model includes variables and parameters that account for the biotic factors as well as abiotic factors (Franks, 2002). Many of the biotic factors and relationships are addressable through the literature, however the abiotic factors in this region are somewhat understudied. Thus the primary motivation for this project originates from a necessity to understand the abiotic affects on plankton in the Discovery Passage. </w:t>
+      </w:r>
+      <w:r>
+        <w:t xml:space="preserve">Since </w:t>
+      </w:r>
+      <w:r>
+        <w:t xml:space="preserve">plankton growth is heavily affected by both vertical water turnover and temperature, </w:t>
+      </w:r>
+      <w:r>
+        <w:t>we examine</w:t>
+      </w:r>
+      <w:r>
+        <w:t xml:space="preserve"> the multivariate relationship between sea surface temperature, wind driven vertical turnover and Zooplankton abundance in the narrow Discovery Passage. </w:t>
+      </w:r>
+      <w:r>
+        <w:t xml:space="preserve">Unfortunately, vertical turnover is extremely difficult to measure, even wind driven vertical turnover, therefore we use significant wave height as a proxy for wind driven vertical turnover. </w:t>
+      </w:r>
+    </w:p>
+    <w:p>
+      <w:pPr>
+        <w:ind w:firstLine="720"/>
+      </w:pPr>
+    </w:p>
+    <w:p>
+      <w:pPr>
+        <w:rPr>
+          <w:b/>
+          <w:sz w:val="28"/>
+          <w:szCs w:val="28"/>
+          <w:u w:val="single"/>
+        </w:rPr>
+      </w:pPr>
+      <w:r>
+        <w:rPr>
+          <w:b/>
           <w:sz w:val="28"/>
           <w:szCs w:val="28"/>
           <w:u w:val="single"/>
@@ -410,7 +555,7 @@
                     <pic:cNvPicPr/>
                   </pic:nvPicPr>
                   <pic:blipFill>
-                    <a:blip r:embed="rId5">
+                    <a:blip r:embed="rId7">
                       <a:extLst>
                         <a:ext uri="{28A0092B-C50C-407E-A947-70E740481C1C}">
                           <a14:useLocalDpi xmlns:a14="http://schemas.microsoft.com/office/drawing/2010/main" val="0"/>
@@ -782,12 +927,21 @@
         <w:t xml:space="preserve">n a better understanding of the trends of the environment in which the zooplankton live. And since sea surface temperature varies closely with air temperature, we </w:t>
       </w:r>
       <w:r>
-        <w:t>were able to make it the control</w:t>
+        <w:t xml:space="preserve">were able to make it </w:t>
+      </w:r>
+      <w:r>
+        <w:t xml:space="preserve">a proxy for seasonal change. We could then set the sea surface temperature as a </w:t>
+      </w:r>
+      <w:r>
+        <w:t>control</w:t>
       </w:r>
       <w:r>
         <w:t xml:space="preserve"> variable to examine the pattern of significant wave height throughout the year. </w:t>
       </w:r>
       <w:r>
+        <w:t xml:space="preserve">We then plotted and performed linear regression on this relationship for monthly averages occurring between 2009 and 2012. </w:t>
+      </w:r>
+      <w:r>
         <w:t xml:space="preserve">Time-series analysis for sea surface temperature, significant wave height and Zooplankton Abundance was performed using weekly averages of the data during the spring bloom season. </w:t>
       </w:r>
       <w:r>
@@ -829,7 +983,7 @@
       <w:r>
         <w:t xml:space="preserve">able through the following link: </w:t>
       </w:r>
-      <w:hyperlink r:id="rId6" w:history="1">
+      <w:hyperlink r:id="rId8" w:history="1">
         <w:r>
           <w:rPr>
             <w:rStyle w:val="Hyperlink"/>
@@ -984,6 +1138,7 @@
     <w:p>
       <w:pPr>
         <w:rPr>
+          <w:b/>
           <w:sz w:val="28"/>
           <w:szCs w:val="28"/>
           <w:u w:val="single"/>
@@ -991,6 +1146,7 @@
       </w:pPr>
       <w:r>
         <w:rPr>
+          <w:b/>
           <w:sz w:val="28"/>
           <w:szCs w:val="28"/>
           <w:u w:val="single"/>
@@ -1101,16 +1257,56 @@
         <w:rPr>
           <w:rFonts w:ascii="Cambria" w:hAnsi="Cambria"/>
         </w:rPr>
-        <w:t xml:space="preserve"> value of 0.496 (Table 2.), which means that about 50% of the variability in the significant wave height is explainable by the variation in sea surface temperature</w:t>
+        <w:t xml:space="preserve"> value of 0.496 (Table 2.), </w:t>
       </w:r>
       <w:r>
         <w:rPr>
           <w:rFonts w:ascii="Cambria" w:hAnsi="Cambria"/>
         </w:rPr>
+        <w:t>meaning</w:t>
+      </w:r>
+      <w:r>
+        <w:rPr>
+          <w:rFonts w:ascii="Cambria" w:hAnsi="Cambria"/>
+        </w:rPr>
+        <w:t xml:space="preserve"> that </w:t>
+      </w:r>
+      <w:r>
+        <w:rPr>
+          <w:rFonts w:ascii="Cambria" w:hAnsi="Cambria"/>
+        </w:rPr>
+        <w:t>approximately</w:t>
+      </w:r>
+      <w:r>
+        <w:rPr>
+          <w:rFonts w:ascii="Cambria" w:hAnsi="Cambria"/>
+        </w:rPr>
+        <w:t xml:space="preserve"> 50% of the variability in the significant wave height is explainable by the variation in sea surface temperature</w:t>
+      </w:r>
+      <w:r>
+        <w:rPr>
+          <w:rFonts w:ascii="Cambria" w:hAnsi="Cambria"/>
+        </w:rPr>
         <w:t>.</w:t>
       </w:r>
-      <w:bookmarkStart w:id="0" w:name="_GoBack"/>
-      <w:bookmarkEnd w:id="0"/>
+      <w:r>
+        <w:rPr>
+          <w:rFonts w:ascii="Cambria" w:hAnsi="Cambria"/>
+        </w:rPr>
+        <w:t xml:space="preserve"> We reject the null hypothesis for this relationship, since the p value for the relationship between the variables is less than 0.05</w:t>
+      </w:r>
+      <w:r>
+        <w:rPr>
+          <w:rFonts w:ascii="Cambria" w:hAnsi="Cambria"/>
+        </w:rPr>
+        <w:t xml:space="preserve"> (Table 2.)</w:t>
+      </w:r>
+      <w:r>
+        <w:rPr>
+          <w:rFonts w:ascii="Cambria" w:hAnsi="Cambria"/>
+        </w:rPr>
+        <w:t xml:space="preserve">. Therefore, the correlation in this negative relationship between sea surface temperature and significant wave is statistically significant. </w:t>
+      </w:r>
     </w:p>
     <w:p>
       <w:pPr>
@@ -1143,7 +1339,7 @@
                     <pic:cNvPicPr/>
                   </pic:nvPicPr>
                   <pic:blipFill>
-                    <a:blip r:embed="rId7">
+                    <a:blip r:embed="rId9">
                       <a:extLst>
                         <a:ext uri="{28A0092B-C50C-407E-A947-70E740481C1C}">
                           <a14:useLocalDpi xmlns:a14="http://schemas.microsoft.com/office/drawing/2010/main" val="0"/>
@@ -2048,6 +2244,62 @@
     <w:p>
       <w:pPr>
         <w:rPr>
+          <w:b/>
+        </w:rPr>
+      </w:pPr>
+      <w:r>
+        <w:rPr>
+          <w:b/>
+        </w:rPr>
+        <w:t>Zooplankton Abundance, Sea surface temperature, and significant wave height</w:t>
+      </w:r>
+    </w:p>
+    <w:p>
+      <w:pPr>
+        <w:rPr>
+          <w:b/>
+        </w:rPr>
+      </w:pPr>
+      <w:r>
+        <w:rPr>
+          <w:b/>
+        </w:rPr>
+        <w:t>(Time-series)</w:t>
+      </w:r>
+    </w:p>
+    <w:p>
+      <w:pPr>
+        <w:rPr>
+          <w:b/>
+        </w:rPr>
+      </w:pPr>
+    </w:p>
+    <w:p>
+      <w:r>
+        <w:t>The time-series of zooplankton abundance, sea surface temperature, and significant wave height for each year reveal that plan</w:t>
+      </w:r>
+      <w:r>
+        <w:t>kton abundance generally exhibits a unimodal curve during the spring bloom. Plankton abundance generally remains low during March and the beginning of April, but rapidly increases near the middle of April to peak in latter April and the beginning of May</w:t>
+      </w:r>
+      <w:r>
+        <w:t xml:space="preserve"> (figure 3.)</w:t>
+      </w:r>
+      <w:r>
+        <w:t xml:space="preserve">. The population then seems to decrease into the late weeks of May and into June, however each year seems to show a small positive increase in zooplankton abundance leading into July. Sea surface temperature </w:t>
+      </w:r>
+      <w:r>
+        <w:t xml:space="preserve">generally </w:t>
+      </w:r>
+      <w:r>
+        <w:t>shows a steady increase</w:t>
+      </w:r>
+      <w:r>
+        <w:t xml:space="preserve"> throughout the spring months (figure 3.).  However significant wave height exemplifies rather erratic behavior throughout the spring months. The significant wave height is generally greatest in the early spring throughout March and decreases into the later spring months but continues to fluctuate (figure 3). </w:t>
+      </w:r>
+    </w:p>
+    <w:p>
+      <w:pPr>
+        <w:rPr>
           <w:sz w:val="28"/>
           <w:szCs w:val="28"/>
           <w:u w:val="single"/>
@@ -2079,10 +2331,10 @@
           <w:u w:val="single"/>
         </w:rPr>
         <w:drawing>
-          <wp:inline distT="0" distB="0" distL="0" distR="0" wp14:anchorId="5E17DF06" wp14:editId="5E8DDEB7">
+          <wp:inline distT="0" distB="0" distL="0" distR="0" wp14:anchorId="3E7AE4B7" wp14:editId="5A063568">
             <wp:extent cx="5486400" cy="6098540"/>
             <wp:effectExtent l="0" t="0" r="0" b="0"/>
-            <wp:docPr id="8" name="Picture 8"/>
+            <wp:docPr id="9" name="Picture 9"/>
             <wp:cNvGraphicFramePr>
               <a:graphicFrameLocks xmlns:a="http://schemas.openxmlformats.org/drawingml/2006/main" noChangeAspect="1"/>
             </wp:cNvGraphicFramePr>
@@ -2094,7 +2346,7 @@
                     <pic:cNvPicPr/>
                   </pic:nvPicPr>
                   <pic:blipFill>
-                    <a:blip r:embed="rId8">
+                    <a:blip r:embed="rId10">
                       <a:extLst>
                         <a:ext uri="{28A0092B-C50C-407E-A947-70E740481C1C}">
                           <a14:useLocalDpi xmlns:a14="http://schemas.microsoft.com/office/drawing/2010/main" val="0"/>
@@ -2182,6 +2434,189 @@
           <w:u w:val="single"/>
         </w:rPr>
       </w:pPr>
+    </w:p>
+    <w:p>
+      <w:pPr>
+        <w:rPr>
+          <w:b/>
+        </w:rPr>
+      </w:pPr>
+      <w:r>
+        <w:rPr>
+          <w:b/>
+        </w:rPr>
+        <w:t>Zooplankton abundance, s</w:t>
+      </w:r>
+      <w:r>
+        <w:rPr>
+          <w:b/>
+        </w:rPr>
+        <w:t>ea surface temperature, and significant wave height</w:t>
+      </w:r>
+    </w:p>
+    <w:p>
+      <w:pPr>
+        <w:rPr>
+          <w:b/>
+        </w:rPr>
+      </w:pPr>
+      <w:r>
+        <w:rPr>
+          <w:b/>
+        </w:rPr>
+        <w:t>(</w:t>
+      </w:r>
+      <w:r>
+        <w:rPr>
+          <w:b/>
+        </w:rPr>
+        <w:t>Stat</w:t>
+      </w:r>
+      <w:r>
+        <w:rPr>
+          <w:b/>
+        </w:rPr>
+        <w:t>istical</w:t>
+      </w:r>
+      <w:r>
+        <w:rPr>
+          <w:b/>
+        </w:rPr>
+        <w:t xml:space="preserve"> analysis</w:t>
+      </w:r>
+      <w:r>
+        <w:rPr>
+          <w:b/>
+        </w:rPr>
+        <w:t>)</w:t>
+      </w:r>
+    </w:p>
+    <w:p>
+      <w:pPr>
+        <w:rPr>
+          <w:b/>
+        </w:rPr>
+      </w:pPr>
+    </w:p>
+    <w:p>
+      <w:r>
+        <w:t xml:space="preserve">Zooplankton abundance shows the strongest correlations with sea surface temperature and </w:t>
+      </w:r>
+      <w:r>
+        <w:t xml:space="preserve">significant wave height in 2009 with </w:t>
+      </w:r>
+      <w:proofErr w:type="gramStart"/>
+      <w:r>
+        <w:t>an</w:t>
+      </w:r>
+      <w:proofErr w:type="gramEnd"/>
+      <w:r>
+        <w:t xml:space="preserve"> </w:t>
+      </w:r>
+      <m:oMath>
+        <m:sSup>
+          <m:sSupPr>
+            <m:ctrlPr>
+              <w:rPr>
+                <w:rFonts w:ascii="Cambria Math" w:hAnsi="Cambria Math"/>
+                <w:i/>
+              </w:rPr>
+            </m:ctrlPr>
+          </m:sSupPr>
+          <m:e>
+            <m:r>
+              <w:rPr>
+                <w:rFonts w:ascii="Cambria Math" w:hAnsi="Cambria Math"/>
+              </w:rPr>
+              <m:t>R</m:t>
+            </m:r>
+          </m:e>
+          <m:sup>
+            <m:r>
+              <w:rPr>
+                <w:rFonts w:ascii="Cambria Math" w:hAnsi="Cambria Math"/>
+              </w:rPr>
+              <m:t>2</m:t>
+            </m:r>
+          </m:sup>
+        </m:sSup>
+      </m:oMath>
+      <w:r>
+        <w:t xml:space="preserve"> value of 0.611 and slopes </w:t>
+      </w:r>
+      <w:r>
+        <w:t>of</w:t>
+      </w:r>
+      <w:r>
+        <w:t xml:space="preserve"> approximately</w:t>
+      </w:r>
+      <w:r>
+        <w:t xml:space="preserve"> </w:t>
+      </w:r>
+      <w:r>
+        <w:t>251 and 2001 respectively</w:t>
+      </w:r>
+      <w:r>
+        <w:t xml:space="preserve"> (Table 3a</w:t>
+      </w:r>
+      <w:r>
+        <w:t>.</w:t>
+      </w:r>
+      <w:r>
+        <w:t>)</w:t>
+      </w:r>
+      <w:r>
+        <w:t xml:space="preserve">. This means that about 61% of the variability in Zooplankton abundance is explainable by the variability in </w:t>
+      </w:r>
+      <w:r>
+        <w:t xml:space="preserve">sea surface temperature and significant wave height combined. Also, an average weekly temperature increase of one degree will result in an average weekly increase </w:t>
+      </w:r>
+      <w:proofErr w:type="gramStart"/>
+      <w:r>
+        <w:t>of 251 plankton per square meter on average</w:t>
+      </w:r>
+      <w:proofErr w:type="gramEnd"/>
+      <w:r>
+        <w:t xml:space="preserve">. Similarly, the slope of 2001 </w:t>
+      </w:r>
+      <w:r>
+        <w:t xml:space="preserve">between zooplankton abundance and significant wave height </w:t>
+      </w:r>
+      <w:r>
+        <w:t xml:space="preserve">identifies that for every meter increase in average significant wave height, plankton </w:t>
+      </w:r>
+      <w:r>
+        <w:t xml:space="preserve">population </w:t>
+      </w:r>
+      <w:r>
+        <w:t>will u</w:t>
+      </w:r>
+      <w:r>
+        <w:t>ndergo an average weekly increase of 2001 on average. The slope of the interaction term is only -326, meaning that for every unit increase of the interaction term, the average weekly plankton population will decrease by 326 per square m on average. However, the p-values for the interactions between both the significant wave height and the interaction term are both above 0.05</w:t>
+      </w:r>
+      <w:r>
+        <w:t xml:space="preserve"> (Table 3b.)</w:t>
+      </w:r>
+      <w:r>
+        <w:t xml:space="preserve">. This means that we cannot reject the null hypotheses in these instances, and must accept </w:t>
+      </w:r>
+      <w:r>
+        <w:t>the possibility that</w:t>
+      </w:r>
+      <w:r>
+        <w:t xml:space="preserve"> the variability of zooplankton abundance relative to their quantities </w:t>
+      </w:r>
+      <w:r>
+        <w:t xml:space="preserve">may be due to randomness. However, the p-value for the relationship between sea surface temperature and zooplankton abundance is just 0.0304, which means that the correlation of </w:t>
+      </w:r>
+      <w:proofErr w:type="gramStart"/>
+      <w:r>
+        <w:t>the this</w:t>
+      </w:r>
+      <w:proofErr w:type="gramEnd"/>
+      <w:r>
+        <w:t xml:space="preserve"> relationship is statistically significant. </w:t>
+      </w:r>
     </w:p>
     <w:p>
       <w:pPr>
@@ -5479,7 +5914,13 @@
         <w:t>b</w:t>
       </w:r>
       <w:r>
-        <w:t xml:space="preserve">. Shows the p-values for the interactive multivariate linear models between significant wave height, sea surface temperature and Zooplankton Abundance for the spring plankton bloom each year. </w:t>
+        <w:t>. Shows the p-values for the interactive multivariate linear models between significant wave heigh</w:t>
+      </w:r>
+      <w:r>
+        <w:t>t, sea surface temperature and zooplankton a</w:t>
+      </w:r>
+      <w:r>
+        <w:t xml:space="preserve">bundance for the spring plankton bloom each year. </w:t>
       </w:r>
       <w:r>
         <w:t xml:space="preserve">There is a p-value for each relationship between zooplankton abundance and the other model terms. </w:t>
@@ -5492,11 +5933,104 @@
     <w:p>
       <w:pPr>
         <w:rPr>
+          <w:sz w:val="28"/>
+          <w:szCs w:val="28"/>
+        </w:rPr>
+      </w:pPr>
+      <w:r>
+        <w:rPr>
+          <w:b/>
           <w:sz w:val="28"/>
           <w:szCs w:val="28"/>
           <w:u w:val="single"/>
         </w:rPr>
-      </w:pPr>
+        <w:t>Discussion:</w:t>
+      </w:r>
+    </w:p>
+    <w:p/>
+    <w:p>
+      <w:r>
+        <w:t>The short background statistical analysis revealed we conducted on the relationship between sea surface temperature and significant wave height revealed that there is a statistically significant negative relationship</w:t>
+      </w:r>
+      <w:r>
+        <w:t>, and moderate correlation</w:t>
+      </w:r>
+      <w:r>
+        <w:t xml:space="preserve"> between sea surface temperature and significant wave height. Sea surface temperature in the Strait of Georgia follows the dominant air temperature trends </w:t>
+      </w:r>
+      <w:r>
+        <w:rPr>
+          <w:rFonts w:cs="Helvetica Neue"/>
+        </w:rPr>
+        <w:t>(Beamish &amp; McFarlane, 2014)</w:t>
+      </w:r>
+      <w:r>
+        <w:t>, meaning that we can use sea surface temperature as a proxy for seasonal progre</w:t>
+      </w:r>
+      <w:r>
+        <w:t xml:space="preserve">ssion over the year. Furthermore, we assume that warmer water temperatures are indicative of the summer months and cooler water temperatures are indicative of the winter months. Thus, in general the Strait of Georgia generally receives larger average significant wave heights in the winter than in the summer. This confirms </w:t>
+      </w:r>
+      <w:r>
+        <w:t>both the</w:t>
+      </w:r>
+      <w:r>
+        <w:t xml:space="preserve"> literature </w:t>
+      </w:r>
+      <w:r>
+        <w:t xml:space="preserve">and the multivariate time-series plots (figure 3.) that </w:t>
+      </w:r>
+      <w:r>
+        <w:rPr>
+          <w:rFonts w:cs="Helvetica Neue"/>
+        </w:rPr>
+        <w:t>the spring plankton bloom occurs when the sea surface temperature is increasing and the average signifi</w:t>
+      </w:r>
+      <w:r>
+        <w:rPr>
+          <w:rFonts w:cs="Helvetica Neue"/>
+        </w:rPr>
+        <w:t xml:space="preserve">cant wave height is decreasing </w:t>
+      </w:r>
+      <w:r>
+        <w:rPr>
+          <w:rFonts w:cs="Helvetica Neue"/>
+        </w:rPr>
+        <w:t>(Beamish &amp; McFarlane, 2014</w:t>
+      </w:r>
+      <w:r>
+        <w:rPr>
+          <w:rFonts w:cs="Helvetica Neue"/>
+        </w:rPr>
+        <w:t xml:space="preserve">; </w:t>
+      </w:r>
+      <w:proofErr w:type="spellStart"/>
+      <w:r>
+        <w:rPr>
+          <w:rFonts w:cs="Helvetica Neue"/>
+        </w:rPr>
+        <w:t>Johannessen</w:t>
+      </w:r>
+      <w:proofErr w:type="spellEnd"/>
+      <w:r>
+        <w:rPr>
+          <w:rFonts w:cs="Helvetica Neue"/>
+        </w:rPr>
+        <w:t xml:space="preserve"> &amp; McCarter, 2010)</w:t>
+      </w:r>
+      <w:r>
+        <w:rPr>
+          <w:rFonts w:cs="Helvetica Neue"/>
+        </w:rPr>
+        <w:t xml:space="preserve">. </w:t>
+      </w:r>
+      <w:r>
+        <w:rPr>
+          <w:rFonts w:cs="Helvetica Neue"/>
+        </w:rPr>
+        <w:t xml:space="preserve">The time-series </w:t>
+      </w:r>
+      <w:bookmarkStart w:id="0" w:name="_GoBack"/>
+      <w:bookmarkEnd w:id="0"/>
     </w:p>
     <w:p>
       <w:pPr>
@@ -5706,7 +6240,7 @@
         </w:rPr>
         <w:t xml:space="preserve">. Retrieved from </w:t>
       </w:r>
-      <w:hyperlink r:id="rId9" w:history="1">
+      <w:hyperlink r:id="rId11" w:history="1">
         <w:r>
           <w:rPr>
             <w:rFonts w:cs="Helvetica Neue"/>
@@ -5734,6 +6268,44 @@
     </w:sectPr>
   </w:body>
 </w:document>
+</file>
+
+<file path=word/endnotes.xml><?xml version="1.0" encoding="utf-8"?>
+<w:endnotes xmlns:wpc="http://schemas.microsoft.com/office/word/2010/wordprocessingCanvas" xmlns:mo="http://schemas.microsoft.com/office/mac/office/2008/main" xmlns:mc="http://schemas.openxmlformats.org/markup-compatibility/2006" xmlns:mv="urn:schemas-microsoft-com:mac:vml" xmlns:o="urn:schemas-microsoft-com:office:office" xmlns:r="http://schemas.openxmlformats.org/officeDocument/2006/relationships" xmlns:m="http://schemas.openxmlformats.org/officeDocument/2006/math" xmlns:v="urn:schemas-microsoft-com:vml" xmlns:wp14="http://schemas.microsoft.com/office/word/2010/wordprocessingDrawing" xmlns:wp="http://schemas.openxmlformats.org/drawingml/2006/wordprocessingDrawing" xmlns:w10="urn:schemas-microsoft-com:office:word" xmlns:w="http://schemas.openxmlformats.org/wordprocessingml/2006/main" xmlns:w14="http://schemas.microsoft.com/office/word/2010/wordml" xmlns:wpg="http://schemas.microsoft.com/office/word/2010/wordprocessingGroup" xmlns:wpi="http://schemas.microsoft.com/office/word/2010/wordprocessingInk" xmlns:wne="http://schemas.microsoft.com/office/word/2006/wordml" xmlns:wps="http://schemas.microsoft.com/office/word/2010/wordprocessingShape" mc:Ignorable="w14 wp14">
+  <w:endnote w:type="separator" w:id="-1">
+    <w:p>
+      <w:r>
+        <w:separator/>
+      </w:r>
+    </w:p>
+  </w:endnote>
+  <w:endnote w:type="continuationSeparator" w:id="0">
+    <w:p>
+      <w:r>
+        <w:continuationSeparator/>
+      </w:r>
+    </w:p>
+  </w:endnote>
+</w:endnotes>
+</file>
+
+<file path=word/footnotes.xml><?xml version="1.0" encoding="utf-8"?>
+<w:footnotes xmlns:wpc="http://schemas.microsoft.com/office/word/2010/wordprocessingCanvas" xmlns:mo="http://schemas.microsoft.com/office/mac/office/2008/main" xmlns:mc="http://schemas.openxmlformats.org/markup-compatibility/2006" xmlns:mv="urn:schemas-microsoft-com:mac:vml" xmlns:o="urn:schemas-microsoft-com:office:office" xmlns:r="http://schemas.openxmlformats.org/officeDocument/2006/relationships" xmlns:m="http://schemas.openxmlformats.org/officeDocument/2006/math" xmlns:v="urn:schemas-microsoft-com:vml" xmlns:wp14="http://schemas.microsoft.com/office/word/2010/wordprocessingDrawing" xmlns:wp="http://schemas.openxmlformats.org/drawingml/2006/wordprocessingDrawing" xmlns:w10="urn:schemas-microsoft-com:office:word" xmlns:w="http://schemas.openxmlformats.org/wordprocessingml/2006/main" xmlns:w14="http://schemas.microsoft.com/office/word/2010/wordml" xmlns:wpg="http://schemas.microsoft.com/office/word/2010/wordprocessingGroup" xmlns:wpi="http://schemas.microsoft.com/office/word/2010/wordprocessingInk" xmlns:wne="http://schemas.microsoft.com/office/word/2006/wordml" xmlns:wps="http://schemas.microsoft.com/office/word/2010/wordprocessingShape" mc:Ignorable="w14 wp14">
+  <w:footnote w:type="separator" w:id="-1">
+    <w:p>
+      <w:r>
+        <w:separator/>
+      </w:r>
+    </w:p>
+  </w:footnote>
+  <w:footnote w:type="continuationSeparator" w:id="0">
+    <w:p>
+      <w:r>
+        <w:continuationSeparator/>
+      </w:r>
+    </w:p>
+  </w:footnote>
+</w:footnotes>
 </file>
 
 <file path=word/styles.xml><?xml version="1.0" encoding="utf-8"?>
@@ -5989,6 +6561,48 @@
       <w:color w:val="0000FF" w:themeColor="hyperlink"/>
       <w:u w:val="single"/>
     </w:rPr>
+  </w:style>
+  <w:style w:type="paragraph" w:styleId="Header">
+    <w:name w:val="header"/>
+    <w:basedOn w:val="Normal"/>
+    <w:link w:val="HeaderChar"/>
+    <w:uiPriority w:val="99"/>
+    <w:unhideWhenUsed/>
+    <w:rsid w:val="00A0549A"/>
+    <w:pPr>
+      <w:tabs>
+        <w:tab w:val="center" w:pos="4320"/>
+        <w:tab w:val="right" w:pos="8640"/>
+      </w:tabs>
+    </w:pPr>
+  </w:style>
+  <w:style w:type="character" w:customStyle="1" w:styleId="HeaderChar">
+    <w:name w:val="Header Char"/>
+    <w:basedOn w:val="DefaultParagraphFont"/>
+    <w:link w:val="Header"/>
+    <w:uiPriority w:val="99"/>
+    <w:rsid w:val="00A0549A"/>
+  </w:style>
+  <w:style w:type="paragraph" w:styleId="Footer">
+    <w:name w:val="footer"/>
+    <w:basedOn w:val="Normal"/>
+    <w:link w:val="FooterChar"/>
+    <w:uiPriority w:val="99"/>
+    <w:unhideWhenUsed/>
+    <w:rsid w:val="00A0549A"/>
+    <w:pPr>
+      <w:tabs>
+        <w:tab w:val="center" w:pos="4320"/>
+        <w:tab w:val="right" w:pos="8640"/>
+      </w:tabs>
+    </w:pPr>
+  </w:style>
+  <w:style w:type="character" w:customStyle="1" w:styleId="FooterChar">
+    <w:name w:val="Footer Char"/>
+    <w:basedOn w:val="DefaultParagraphFont"/>
+    <w:link w:val="Footer"/>
+    <w:uiPriority w:val="99"/>
+    <w:rsid w:val="00A0549A"/>
   </w:style>
 </w:styles>
 </file>
@@ -6246,6 +6860,48 @@
       <w:color w:val="0000FF" w:themeColor="hyperlink"/>
       <w:u w:val="single"/>
     </w:rPr>
+  </w:style>
+  <w:style w:type="paragraph" w:styleId="Header">
+    <w:name w:val="header"/>
+    <w:basedOn w:val="Normal"/>
+    <w:link w:val="HeaderChar"/>
+    <w:uiPriority w:val="99"/>
+    <w:unhideWhenUsed/>
+    <w:rsid w:val="00A0549A"/>
+    <w:pPr>
+      <w:tabs>
+        <w:tab w:val="center" w:pos="4320"/>
+        <w:tab w:val="right" w:pos="8640"/>
+      </w:tabs>
+    </w:pPr>
+  </w:style>
+  <w:style w:type="character" w:customStyle="1" w:styleId="HeaderChar">
+    <w:name w:val="Header Char"/>
+    <w:basedOn w:val="DefaultParagraphFont"/>
+    <w:link w:val="Header"/>
+    <w:uiPriority w:val="99"/>
+    <w:rsid w:val="00A0549A"/>
+  </w:style>
+  <w:style w:type="paragraph" w:styleId="Footer">
+    <w:name w:val="footer"/>
+    <w:basedOn w:val="Normal"/>
+    <w:link w:val="FooterChar"/>
+    <w:uiPriority w:val="99"/>
+    <w:unhideWhenUsed/>
+    <w:rsid w:val="00A0549A"/>
+    <w:pPr>
+      <w:tabs>
+        <w:tab w:val="center" w:pos="4320"/>
+        <w:tab w:val="right" w:pos="8640"/>
+      </w:tabs>
+    </w:pPr>
+  </w:style>
+  <w:style w:type="character" w:customStyle="1" w:styleId="FooterChar">
+    <w:name w:val="Footer Char"/>
+    <w:basedOn w:val="DefaultParagraphFont"/>
+    <w:link w:val="Footer"/>
+    <w:uiPriority w:val="99"/>
+    <w:rsid w:val="00A0549A"/>
   </w:style>
 </w:styles>
 </file>

</xml_diff>

<commit_message>
finished project and report
</commit_message>
<xml_diff>
--- a/doc/final_project_report.docx
+++ b/doc/final_project_report.docx
@@ -2607,15 +2607,13 @@
         <w:t xml:space="preserve"> the variability of zooplankton abundance relative to their quantities </w:t>
       </w:r>
       <w:r>
-        <w:t xml:space="preserve">may be due to randomness. However, the p-value for the relationship between sea surface temperature and zooplankton abundance is just 0.0304, which means that the correlation of </w:t>
-      </w:r>
-      <w:proofErr w:type="gramStart"/>
-      <w:r>
-        <w:t>the this</w:t>
-      </w:r>
-      <w:proofErr w:type="gramEnd"/>
-      <w:r>
-        <w:t xml:space="preserve"> relationship is statistically significant. </w:t>
+        <w:t>may be due to randomness. However, the p-value for the relationship between sea surface temperature and zooplankton abundance is just 0.0304, which me</w:t>
+      </w:r>
+      <w:r>
+        <w:t xml:space="preserve">ans that the correlation of </w:t>
+      </w:r>
+      <w:r>
+        <w:t xml:space="preserve">this relationship is statistically significant. </w:t>
       </w:r>
     </w:p>
     <w:p>
@@ -6028,6 +6026,115 @@
           <w:rFonts w:cs="Helvetica Neue"/>
         </w:rPr>
         <w:t xml:space="preserve">The time-series </w:t>
+      </w:r>
+      <w:r>
+        <w:rPr>
+          <w:rFonts w:cs="Helvetica Neue"/>
+        </w:rPr>
+        <w:t>plots of zooplankton abundance, sea surface temperature, and significant wave height also revealed that the peak of the zooplankton bloom generally occurs in the last few weeks of April, and begin decreasing in early May</w:t>
+      </w:r>
+      <w:r>
+        <w:rPr>
+          <w:rFonts w:cs="Helvetica Neue"/>
+        </w:rPr>
+        <w:t xml:space="preserve"> </w:t>
+      </w:r>
+      <w:r>
+        <w:t>(figure 3.)</w:t>
+      </w:r>
+      <w:r>
+        <w:rPr>
+          <w:rFonts w:cs="Helvetica Neue"/>
+        </w:rPr>
+        <w:t xml:space="preserve">. 2009 was the lone exception to the both the zooplankton, and sea surface temperature trends. The peak of the zooplankton spring bloom in 2009 didn’t occur until late May and early </w:t>
+      </w:r>
+      <w:proofErr w:type="gramStart"/>
+      <w:r>
+        <w:rPr>
+          <w:rFonts w:cs="Helvetica Neue"/>
+        </w:rPr>
+        <w:t>June,</w:t>
+      </w:r>
+      <w:proofErr w:type="gramEnd"/>
+      <w:r>
+        <w:rPr>
+          <w:rFonts w:cs="Helvetica Neue"/>
+        </w:rPr>
+        <w:t xml:space="preserve"> additionally the sea surface temperature exhibited a peak around the end of this zooplankton peak during the middle of June (figure 3.). After the zooplankton peak in late May and early June, the zooplankton proceeded to decrease rapidly into late June before rapidly increasing again just before July. The temperature simultaneously decreased after its peak in mid June (figure 3.). </w:t>
+      </w:r>
+      <w:r>
+        <w:rPr>
+          <w:rFonts w:cs="Helvetica Neue"/>
+        </w:rPr>
+        <w:t>2009 was also spring that exhibited the strongest correlation between the zooplankton abundance and the sea surface temperature-significant wave height interaction term, and the only spring where the relationship between zooplankton abundance and sea surface temperature was statistically significant. This would seem to support the recent scientific hypothesis that zooplankton bloom onset in the Strait of Georgia is dict</w:t>
+      </w:r>
+      <w:r>
+        <w:rPr>
+          <w:rFonts w:cs="Helvetica Neue"/>
+        </w:rPr>
+        <w:t xml:space="preserve">ated by sea surface temperature, and is thus changing due to climate change </w:t>
+      </w:r>
+      <w:r>
+        <w:rPr>
+          <w:rFonts w:cs="Helvetica Neue"/>
+        </w:rPr>
+        <w:t>(</w:t>
+      </w:r>
+      <w:proofErr w:type="spellStart"/>
+      <w:r>
+        <w:rPr>
+          <w:rFonts w:cs="Helvetica Neue"/>
+        </w:rPr>
+        <w:t>Johannessen</w:t>
+      </w:r>
+      <w:proofErr w:type="spellEnd"/>
+      <w:r>
+        <w:rPr>
+          <w:rFonts w:cs="Helvetica Neue"/>
+        </w:rPr>
+        <w:t xml:space="preserve"> &amp; McCarter, 2010</w:t>
+      </w:r>
+      <w:r>
+        <w:rPr>
+          <w:rFonts w:cs="Helvetica Neue"/>
+        </w:rPr>
+        <w:t xml:space="preserve">). </w:t>
+      </w:r>
+      <w:r>
+        <w:rPr>
+          <w:rFonts w:cs="Helvetica Neue"/>
+        </w:rPr>
+        <w:t xml:space="preserve">However, significance of this relationship is only exhibited by the 2009 spring, which does not completely explain the hypothesis. Perhaps there is another variable </w:t>
+      </w:r>
+      <w:r>
+        <w:rPr>
+          <w:rFonts w:cs="Helvetica Neue"/>
+        </w:rPr>
+        <w:t xml:space="preserve">or condition, which must occur for zooplankton abundance to be dictated by sea surface temperature. I would hypothesize that </w:t>
+      </w:r>
+      <w:r>
+        <w:rPr>
+          <w:rFonts w:cs="Helvetica Neue"/>
+        </w:rPr>
+        <w:t xml:space="preserve">the inclusion of phytoplankton abundance and nutrient concentrations in the water column would improve the predictability of zooplankton in the discovery passage. This project provides insight into the trends of zooplankton, and their impacts from sea surface temperature and significant wave height in narrow passages near the Strait of Georgia. However, </w:t>
+      </w:r>
+      <w:r>
+        <w:rPr>
+          <w:rFonts w:cs="Helvetica Neue"/>
+        </w:rPr>
+        <w:t>further analysis of the</w:t>
+      </w:r>
+      <w:r>
+        <w:rPr>
+          <w:rFonts w:cs="Helvetica Neue"/>
+        </w:rPr>
+        <w:t xml:space="preserve"> </w:t>
+      </w:r>
+      <w:r>
+        <w:rPr>
+          <w:rFonts w:cs="Helvetica Neue"/>
+        </w:rPr>
+        <w:t xml:space="preserve">Discovery passage zooplankton population will be required to parse apart the biotic factors from the abiotic factors and actually create a useful prediction model. </w:t>
       </w:r>
       <w:bookmarkStart w:id="0" w:name="_GoBack"/>
       <w:bookmarkEnd w:id="0"/>

</xml_diff>